<commit_message>
Feitas alterações e formatações no arquivo tarefa01
</commit_message>
<xml_diff>
--- a/EMBARCADOS/Tarefas/tarefa01.docx
+++ b/EMBARCADOS/Tarefas/tarefa01.docx
@@ -3,13 +3,79 @@
 <w:document xmlns:wpc="http://schemas.microsoft.com/office/word/2010/wordprocessingCanvas" xmlns:mc="http://schemas.openxmlformats.org/markup-compatibility/2006" xmlns:o="urn:schemas-microsoft-com:office:office" xmlns:r="http://schemas.openxmlformats.org/officeDocument/2006/relationships" xmlns:m="http://schemas.openxmlformats.org/officeDocument/2006/math" xmlns:v="urn:schemas-microsoft-com:vml" xmlns:wp14="http://schemas.microsoft.com/office/word/2010/wordprocessingDrawing" xmlns:wp="http://schemas.openxmlformats.org/drawingml/2006/wordprocessingDrawing" xmlns:w10="urn:schemas-microsoft-com:office:word" xmlns:w="http://schemas.openxmlformats.org/wordprocessingml/2006/main" xmlns:w14="http://schemas.microsoft.com/office/word/2010/wordml" xmlns:wpg="http://schemas.microsoft.com/office/word/2010/wordprocessingGroup" xmlns:wpi="http://schemas.microsoft.com/office/word/2010/wordprocessingInk" xmlns:wne="http://schemas.microsoft.com/office/word/2006/wordml" xmlns:wps="http://schemas.microsoft.com/office/word/2010/wordprocessingShape" mc:Ignorable="w14 wp14">
   <w:body>
     <w:p>
-      <w:proofErr w:type="gramStart"/>
-      <w:r>
-        <w:t>1</w:t>
-      </w:r>
-      <w:proofErr w:type="gramEnd"/>
-      <w:r>
-        <w:t>) O que são sistemas embarcados?</w:t>
+      <w:pPr>
+        <w:jc w:val="center"/>
+        <w:rPr>
+          <w:b/>
+          <w:sz w:val="28"/>
+        </w:rPr>
+      </w:pPr>
+      <w:r>
+        <w:rPr>
+          <w:b/>
+          <w:sz w:val="28"/>
+        </w:rPr>
+        <w:t>Sistemas Embarcados</w:t>
+      </w:r>
+    </w:p>
+    <w:p>
+      <w:pPr>
+        <w:jc w:val="center"/>
+        <w:rPr>
+          <w:b/>
+          <w:sz w:val="28"/>
+        </w:rPr>
+      </w:pPr>
+      <w:proofErr w:type="spellStart"/>
+      <w:r>
+        <w:rPr>
+          <w:b/>
+          <w:sz w:val="28"/>
+        </w:rPr>
+        <w:t>Násser</w:t>
+      </w:r>
+      <w:proofErr w:type="spellEnd"/>
+      <w:r>
+        <w:rPr>
+          <w:b/>
+          <w:sz w:val="28"/>
+        </w:rPr>
+        <w:t xml:space="preserve"> </w:t>
+      </w:r>
+      <w:proofErr w:type="spellStart"/>
+      <w:r>
+        <w:rPr>
+          <w:b/>
+          <w:sz w:val="28"/>
+        </w:rPr>
+        <w:t>Yousef</w:t>
+      </w:r>
+      <w:proofErr w:type="spellEnd"/>
+      <w:r>
+        <w:rPr>
+          <w:b/>
+          <w:sz w:val="28"/>
+        </w:rPr>
+        <w:t xml:space="preserve"> Santana Ali – 13/0034398</w:t>
+      </w:r>
+    </w:p>
+    <w:p>
+      <w:pPr>
+        <w:pStyle w:val="PargrafodaLista"/>
+        <w:numPr>
+          <w:ilvl w:val="0"/>
+          <w:numId w:val="1"/>
+        </w:numPr>
+        <w:ind w:left="426"/>
+        <w:rPr>
+          <w:b/>
+        </w:rPr>
+      </w:pPr>
+      <w:r>
+        <w:rPr>
+          <w:b/>
+        </w:rPr>
+        <w:t>O que são sistemas embarcados?</w:t>
       </w:r>
     </w:p>
     <w:p>
@@ -17,179 +83,284 @@
         <w:t xml:space="preserve">De acordo com definições vistas em sala de aula, um sistema embarcado é um computador encapsulado e dedicado a um projeto específico. É também uma combinação de hardware e software que tem como função desempenhar um processo maior. </w:t>
       </w:r>
     </w:p>
+    <w:p>
+      <w:pPr>
+        <w:pStyle w:val="PargrafodaLista"/>
+        <w:numPr>
+          <w:ilvl w:val="0"/>
+          <w:numId w:val="1"/>
+        </w:numPr>
+        <w:ind w:left="426"/>
+        <w:rPr>
+          <w:b/>
+        </w:rPr>
+      </w:pPr>
+      <w:r>
+        <w:rPr>
+          <w:b/>
+        </w:rPr>
+        <w:t xml:space="preserve">O que são sistemas </w:t>
+      </w:r>
+      <w:proofErr w:type="spellStart"/>
+      <w:r>
+        <w:rPr>
+          <w:b/>
+        </w:rPr>
+        <w:t>microprocessados</w:t>
+      </w:r>
+      <w:proofErr w:type="spellEnd"/>
+      <w:r>
+        <w:rPr>
+          <w:b/>
+        </w:rPr>
+        <w:t>?</w:t>
+      </w:r>
+    </w:p>
+    <w:p>
+      <w:r>
+        <w:t xml:space="preserve">Parecido com o sistema embarcado, o sistema </w:t>
+      </w:r>
+      <w:proofErr w:type="spellStart"/>
+      <w:r>
+        <w:t>microprocessado</w:t>
+      </w:r>
+      <w:proofErr w:type="spellEnd"/>
+      <w:r>
+        <w:t xml:space="preserve"> também tem como função processar instruções. Porém, a grande diferença dos dois é de que um tem capacidade de embarcar um sistema operacional, já o outro é retido apenas ao processamento. </w:t>
+      </w:r>
+    </w:p>
+    <w:p>
+      <w:pPr>
+        <w:pStyle w:val="PargrafodaLista"/>
+        <w:numPr>
+          <w:ilvl w:val="0"/>
+          <w:numId w:val="1"/>
+        </w:numPr>
+        <w:ind w:left="426"/>
+        <w:rPr>
+          <w:b/>
+        </w:rPr>
+      </w:pPr>
+      <w:r>
+        <w:rPr>
+          <w:b/>
+        </w:rPr>
+        <w:t>Apresente aplicações de sistemas embarcados:</w:t>
+      </w:r>
+    </w:p>
+    <w:p>
+      <w:pPr>
+        <w:pStyle w:val="PargrafodaLista"/>
+        <w:ind w:left="426"/>
+        <w:rPr>
+          <w:b/>
+        </w:rPr>
+      </w:pPr>
+    </w:p>
+    <w:p>
+      <w:pPr>
+        <w:pStyle w:val="PargrafodaLista"/>
+        <w:numPr>
+          <w:ilvl w:val="0"/>
+          <w:numId w:val="2"/>
+        </w:numPr>
+        <w:ind w:left="567"/>
+      </w:pPr>
+      <w:r>
+        <w:t xml:space="preserve">Para a indústria automotiva: </w:t>
+      </w:r>
+    </w:p>
+    <w:p>
+      <w:pPr>
+        <w:ind w:left="567"/>
+      </w:pPr>
+      <w:r>
+        <w:t>Sensor de proximidade, sensor de estacionamento, sensor de temperatura, controle das travas e vidros elétricos, controles de direção e estabilidade e etc.</w:t>
+      </w:r>
+    </w:p>
+    <w:p>
+      <w:pPr>
+        <w:pStyle w:val="PargrafodaLista"/>
+        <w:numPr>
+          <w:ilvl w:val="0"/>
+          <w:numId w:val="2"/>
+        </w:numPr>
+        <w:ind w:left="567"/>
+      </w:pPr>
+      <w:r>
+        <w:t>Para eletrodomésticos:</w:t>
+      </w:r>
+    </w:p>
+    <w:p>
+      <w:pPr>
+        <w:ind w:left="708"/>
+      </w:pPr>
+      <w:r>
+        <w:t>Controles e automação de conectividade com a internet;</w:t>
+      </w:r>
+    </w:p>
+    <w:p>
+      <w:pPr>
+        <w:pStyle w:val="PargrafodaLista"/>
+        <w:numPr>
+          <w:ilvl w:val="0"/>
+          <w:numId w:val="2"/>
+        </w:numPr>
+        <w:ind w:left="567"/>
+      </w:pPr>
+      <w:r>
+        <w:t>Para autom</w:t>
+      </w:r>
+      <w:r>
+        <w:t>a</w:t>
+      </w:r>
+      <w:r>
+        <w:t>ção industrial:</w:t>
+      </w:r>
+    </w:p>
+    <w:p>
+      <w:pPr>
+        <w:ind w:left="708"/>
+      </w:pPr>
+      <w:r>
+        <w:t>Controle de robôs;</w:t>
+      </w:r>
+    </w:p>
+    <w:p>
+      <w:pPr>
+        <w:pStyle w:val="PargrafodaLista"/>
+        <w:numPr>
+          <w:ilvl w:val="0"/>
+          <w:numId w:val="1"/>
+        </w:numPr>
+        <w:ind w:left="426"/>
+        <w:rPr>
+          <w:b/>
+        </w:rPr>
+      </w:pPr>
+      <w:r>
+        <w:rPr>
+          <w:b/>
+        </w:rPr>
+        <w:t>Cite arquiteturas possíveis e as diferenças entre elas:</w:t>
+      </w:r>
+    </w:p>
+    <w:p>
+      <w:proofErr w:type="spellStart"/>
+      <w:r>
+        <w:t>DSP's</w:t>
+      </w:r>
+      <w:proofErr w:type="spellEnd"/>
+      <w:r>
+        <w:t xml:space="preserve">, </w:t>
+      </w:r>
+      <w:proofErr w:type="spellStart"/>
+      <w:r>
+        <w:t>MPSOC's</w:t>
+      </w:r>
+      <w:proofErr w:type="spellEnd"/>
+      <w:r>
+        <w:t xml:space="preserve">, </w:t>
+      </w:r>
+      <w:proofErr w:type="spellStart"/>
+      <w:r>
+        <w:t>SOC's</w:t>
+      </w:r>
+      <w:proofErr w:type="spellEnd"/>
+      <w:r>
+        <w:t xml:space="preserve">, </w:t>
+      </w:r>
+      <w:proofErr w:type="spellStart"/>
+      <w:r>
+        <w:t>FPGA's</w:t>
+      </w:r>
+      <w:proofErr w:type="spellEnd"/>
+      <w:r>
+        <w:t xml:space="preserve">, </w:t>
+      </w:r>
+      <w:r>
+        <w:t>P</w:t>
+      </w:r>
+      <w:r>
+        <w:t xml:space="preserve">rocessadores e </w:t>
+      </w:r>
+      <w:proofErr w:type="spellStart"/>
+      <w:r>
+        <w:t>M</w:t>
+      </w:r>
+      <w:r>
+        <w:t>icrocontroladores</w:t>
+      </w:r>
+      <w:proofErr w:type="spellEnd"/>
+      <w:r>
+        <w:t>.</w:t>
+      </w:r>
+      <w:bookmarkStart w:id="0" w:name="_GoBack"/>
+      <w:bookmarkEnd w:id="0"/>
+    </w:p>
     <w:p/>
     <w:p>
-      <w:proofErr w:type="gramStart"/>
-      <w:r>
-        <w:t>2</w:t>
-      </w:r>
-      <w:proofErr w:type="gramEnd"/>
-      <w:r>
-        <w:t xml:space="preserve">) O que são sistemas </w:t>
+      <w:pPr>
+        <w:pStyle w:val="PargrafodaLista"/>
+        <w:numPr>
+          <w:ilvl w:val="0"/>
+          <w:numId w:val="1"/>
+        </w:numPr>
+        <w:ind w:left="426"/>
+        <w:rPr>
+          <w:b/>
+        </w:rPr>
+      </w:pPr>
+      <w:r>
+        <w:rPr>
+          <w:b/>
+        </w:rPr>
+        <w:t xml:space="preserve">Por que usamos o </w:t>
       </w:r>
       <w:proofErr w:type="spellStart"/>
       <w:r>
-        <w:t>microprocessados</w:t>
+        <w:rPr>
+          <w:b/>
+        </w:rPr>
+        <w:t>Raspberry</w:t>
       </w:r>
       <w:proofErr w:type="spellEnd"/>
       <w:r>
-        <w:t>?</w:t>
-      </w:r>
-    </w:p>
-    <w:p>
-      <w:r>
-        <w:t xml:space="preserve">Parecido com o sistema embarcado, o sistema </w:t>
-      </w:r>
-      <w:proofErr w:type="spellStart"/>
-      <w:r>
-        <w:t>microprocessado</w:t>
-      </w:r>
-      <w:proofErr w:type="spellEnd"/>
-      <w:r>
-        <w:t xml:space="preserve"> também tem como função processar instruções. Porém, a grande diferença dos dois é de que um tem capacidade de embarcar um sistema operacional, já o outro é retido apenas ao processamento. </w:t>
-      </w:r>
-    </w:p>
-    <w:p/>
-    <w:p>
-      <w:proofErr w:type="gramStart"/>
-      <w:r>
-        <w:t>3</w:t>
-      </w:r>
-      <w:proofErr w:type="gramEnd"/>
-      <w:r>
-        <w:t>) Apresente aplicações de sistemas embarcados:</w:t>
-      </w:r>
-    </w:p>
-    <w:p>
-      <w:r>
-        <w:t xml:space="preserve">- Para a indústria automotiva: </w:t>
-      </w:r>
-    </w:p>
-    <w:p>
-      <w:r>
-        <w:tab/>
-        <w:t>(</w:t>
-      </w:r>
-      <w:proofErr w:type="spellStart"/>
-      <w:r>
-        <w:t>Násser</w:t>
-      </w:r>
-      <w:proofErr w:type="spellEnd"/>
-      <w:r>
-        <w:t xml:space="preserve"> disse que é mais fácil)</w:t>
-      </w:r>
-    </w:p>
-    <w:p>
-      <w:r>
-        <w:t>- Para eletrodomésticos:</w:t>
-      </w:r>
-    </w:p>
-    <w:p/>
-    <w:p>
-      <w:r>
-        <w:t xml:space="preserve">- Para </w:t>
-      </w:r>
-      <w:proofErr w:type="spellStart"/>
-      <w:r>
-        <w:t>automoção</w:t>
-      </w:r>
-      <w:proofErr w:type="spellEnd"/>
-      <w:r>
-        <w:t xml:space="preserve"> industrial:</w:t>
-      </w:r>
-    </w:p>
-    <w:p/>
-    <w:p/>
-    <w:p>
-      <w:proofErr w:type="gramStart"/>
-      <w:r>
-        <w:t>4</w:t>
-      </w:r>
-      <w:proofErr w:type="gramEnd"/>
-      <w:r>
-        <w:t>) Cite arquiteturas possíveis e as diferenças entre elas:</w:t>
-      </w:r>
-    </w:p>
-    <w:p>
-      <w:r>
-        <w:t xml:space="preserve">Pesquisar sobre </w:t>
-      </w:r>
-      <w:proofErr w:type="spellStart"/>
-      <w:r>
-        <w:t>DSP's</w:t>
-      </w:r>
-      <w:proofErr w:type="spellEnd"/>
-      <w:r>
-        <w:t xml:space="preserve">, </w:t>
-      </w:r>
-      <w:proofErr w:type="spellStart"/>
-      <w:r>
-        <w:t>MPSOC's</w:t>
-      </w:r>
-      <w:proofErr w:type="spellEnd"/>
-      <w:r>
-        <w:t xml:space="preserve">, </w:t>
-      </w:r>
-      <w:proofErr w:type="spellStart"/>
-      <w:r>
-        <w:t>SOC's</w:t>
-      </w:r>
-      <w:proofErr w:type="spellEnd"/>
-      <w:r>
-        <w:t xml:space="preserve">, </w:t>
-      </w:r>
-      <w:proofErr w:type="spellStart"/>
-      <w:r>
-        <w:t>FPGA's</w:t>
-      </w:r>
-      <w:proofErr w:type="spellEnd"/>
-      <w:r>
-        <w:t xml:space="preserve">, processadores e </w:t>
+        <w:rPr>
+          <w:b/>
+        </w:rPr>
+        <w:t xml:space="preserve"> </w:t>
       </w:r>
       <w:proofErr w:type="spellStart"/>
       <w:proofErr w:type="gramStart"/>
       <w:r>
-        <w:t>microcontroladores</w:t>
+        <w:rPr>
+          <w:b/>
+        </w:rPr>
+        <w:t>Pi</w:t>
       </w:r>
       <w:proofErr w:type="spellEnd"/>
       <w:proofErr w:type="gramEnd"/>
-    </w:p>
-    <w:p/>
-    <w:p>
-      <w:proofErr w:type="gramStart"/>
-      <w:r>
-        <w:t>5</w:t>
-      </w:r>
-      <w:proofErr w:type="gramEnd"/>
-      <w:r>
-        <w:t xml:space="preserve">) Por que usamos o </w:t>
+      <w:r>
+        <w:rPr>
+          <w:b/>
+        </w:rPr>
+        <w:t xml:space="preserve"> na disciplina, ao invés de outro system </w:t>
       </w:r>
       <w:proofErr w:type="spellStart"/>
       <w:r>
-        <w:t>Raspberry</w:t>
+        <w:rPr>
+          <w:b/>
+        </w:rPr>
+        <w:t>on</w:t>
       </w:r>
       <w:proofErr w:type="spellEnd"/>
       <w:r>
-        <w:t xml:space="preserve"> </w:t>
-      </w:r>
-      <w:proofErr w:type="spellStart"/>
-      <w:r>
-        <w:t>Pi</w:t>
-      </w:r>
-      <w:proofErr w:type="spellEnd"/>
-      <w:r>
-        <w:t xml:space="preserve"> na disciplina, ao invés de outro system </w:t>
-      </w:r>
-      <w:proofErr w:type="spellStart"/>
-      <w:r>
-        <w:t>on</w:t>
-      </w:r>
-      <w:proofErr w:type="spellEnd"/>
-      <w:r>
+        <w:rPr>
+          <w:b/>
+        </w:rPr>
         <w:t xml:space="preserve"> chip?</w:t>
       </w:r>
-      <w:bookmarkStart w:id="0" w:name="_GoBack"/>
-      <w:bookmarkEnd w:id="0"/>
     </w:p>
     <w:sectPr>
       <w:pgSz w:w="11906" w:h="16838"/>
@@ -199,6 +370,216 @@
     </w:sectPr>
   </w:body>
 </w:document>
+</file>
+
+<file path=word/numbering.xml><?xml version="1.0" encoding="utf-8"?>
+<w:numbering xmlns:wpc="http://schemas.microsoft.com/office/word/2010/wordprocessingCanvas" xmlns:mc="http://schemas.openxmlformats.org/markup-compatibility/2006" xmlns:o="urn:schemas-microsoft-com:office:office" xmlns:r="http://schemas.openxmlformats.org/officeDocument/2006/relationships" xmlns:m="http://schemas.openxmlformats.org/officeDocument/2006/math" xmlns:v="urn:schemas-microsoft-com:vml" xmlns:wp14="http://schemas.microsoft.com/office/word/2010/wordprocessingDrawing" xmlns:wp="http://schemas.openxmlformats.org/drawingml/2006/wordprocessingDrawing" xmlns:w10="urn:schemas-microsoft-com:office:word" xmlns:w="http://schemas.openxmlformats.org/wordprocessingml/2006/main" xmlns:w14="http://schemas.microsoft.com/office/word/2010/wordml" xmlns:wpg="http://schemas.microsoft.com/office/word/2010/wordprocessingGroup" xmlns:wpi="http://schemas.microsoft.com/office/word/2010/wordprocessingInk" xmlns:wne="http://schemas.microsoft.com/office/word/2006/wordml" xmlns:wps="http://schemas.microsoft.com/office/word/2010/wordprocessingShape" mc:Ignorable="w14 wp14">
+  <w:abstractNum w:abstractNumId="0">
+    <w:nsid w:val="01CE69C2"/>
+    <w:multiLevelType w:val="hybridMultilevel"/>
+    <w:tmpl w:val="02DE4148"/>
+    <w:lvl w:ilvl="0" w:tplc="04160001">
+      <w:start w:val="1"/>
+      <w:numFmt w:val="bullet"/>
+      <w:lvlText w:val=""/>
+      <w:lvlJc w:val="left"/>
+      <w:pPr>
+        <w:ind w:left="720" w:hanging="360"/>
+      </w:pPr>
+      <w:rPr>
+        <w:rFonts w:ascii="Symbol" w:hAnsi="Symbol" w:hint="default"/>
+      </w:rPr>
+    </w:lvl>
+    <w:lvl w:ilvl="1" w:tplc="04160003" w:tentative="1">
+      <w:start w:val="1"/>
+      <w:numFmt w:val="bullet"/>
+      <w:lvlText w:val="o"/>
+      <w:lvlJc w:val="left"/>
+      <w:pPr>
+        <w:ind w:left="1440" w:hanging="360"/>
+      </w:pPr>
+      <w:rPr>
+        <w:rFonts w:ascii="Courier New" w:hAnsi="Courier New" w:cs="Courier New" w:hint="default"/>
+      </w:rPr>
+    </w:lvl>
+    <w:lvl w:ilvl="2" w:tplc="04160005" w:tentative="1">
+      <w:start w:val="1"/>
+      <w:numFmt w:val="bullet"/>
+      <w:lvlText w:val=""/>
+      <w:lvlJc w:val="left"/>
+      <w:pPr>
+        <w:ind w:left="2160" w:hanging="360"/>
+      </w:pPr>
+      <w:rPr>
+        <w:rFonts w:ascii="Wingdings" w:hAnsi="Wingdings" w:hint="default"/>
+      </w:rPr>
+    </w:lvl>
+    <w:lvl w:ilvl="3" w:tplc="04160001" w:tentative="1">
+      <w:start w:val="1"/>
+      <w:numFmt w:val="bullet"/>
+      <w:lvlText w:val=""/>
+      <w:lvlJc w:val="left"/>
+      <w:pPr>
+        <w:ind w:left="2880" w:hanging="360"/>
+      </w:pPr>
+      <w:rPr>
+        <w:rFonts w:ascii="Symbol" w:hAnsi="Symbol" w:hint="default"/>
+      </w:rPr>
+    </w:lvl>
+    <w:lvl w:ilvl="4" w:tplc="04160003" w:tentative="1">
+      <w:start w:val="1"/>
+      <w:numFmt w:val="bullet"/>
+      <w:lvlText w:val="o"/>
+      <w:lvlJc w:val="left"/>
+      <w:pPr>
+        <w:ind w:left="3600" w:hanging="360"/>
+      </w:pPr>
+      <w:rPr>
+        <w:rFonts w:ascii="Courier New" w:hAnsi="Courier New" w:cs="Courier New" w:hint="default"/>
+      </w:rPr>
+    </w:lvl>
+    <w:lvl w:ilvl="5" w:tplc="04160005" w:tentative="1">
+      <w:start w:val="1"/>
+      <w:numFmt w:val="bullet"/>
+      <w:lvlText w:val=""/>
+      <w:lvlJc w:val="left"/>
+      <w:pPr>
+        <w:ind w:left="4320" w:hanging="360"/>
+      </w:pPr>
+      <w:rPr>
+        <w:rFonts w:ascii="Wingdings" w:hAnsi="Wingdings" w:hint="default"/>
+      </w:rPr>
+    </w:lvl>
+    <w:lvl w:ilvl="6" w:tplc="04160001" w:tentative="1">
+      <w:start w:val="1"/>
+      <w:numFmt w:val="bullet"/>
+      <w:lvlText w:val=""/>
+      <w:lvlJc w:val="left"/>
+      <w:pPr>
+        <w:ind w:left="5040" w:hanging="360"/>
+      </w:pPr>
+      <w:rPr>
+        <w:rFonts w:ascii="Symbol" w:hAnsi="Symbol" w:hint="default"/>
+      </w:rPr>
+    </w:lvl>
+    <w:lvl w:ilvl="7" w:tplc="04160003" w:tentative="1">
+      <w:start w:val="1"/>
+      <w:numFmt w:val="bullet"/>
+      <w:lvlText w:val="o"/>
+      <w:lvlJc w:val="left"/>
+      <w:pPr>
+        <w:ind w:left="5760" w:hanging="360"/>
+      </w:pPr>
+      <w:rPr>
+        <w:rFonts w:ascii="Courier New" w:hAnsi="Courier New" w:cs="Courier New" w:hint="default"/>
+      </w:rPr>
+    </w:lvl>
+    <w:lvl w:ilvl="8" w:tplc="04160005" w:tentative="1">
+      <w:start w:val="1"/>
+      <w:numFmt w:val="bullet"/>
+      <w:lvlText w:val=""/>
+      <w:lvlJc w:val="left"/>
+      <w:pPr>
+        <w:ind w:left="6480" w:hanging="360"/>
+      </w:pPr>
+      <w:rPr>
+        <w:rFonts w:ascii="Wingdings" w:hAnsi="Wingdings" w:hint="default"/>
+      </w:rPr>
+    </w:lvl>
+  </w:abstractNum>
+  <w:abstractNum w:abstractNumId="1">
+    <w:nsid w:val="58DD5293"/>
+    <w:multiLevelType w:val="hybridMultilevel"/>
+    <w:tmpl w:val="247A9E0A"/>
+    <w:lvl w:ilvl="0" w:tplc="04160011">
+      <w:start w:val="1"/>
+      <w:numFmt w:val="decimal"/>
+      <w:lvlText w:val="%1)"/>
+      <w:lvlJc w:val="left"/>
+      <w:pPr>
+        <w:ind w:left="765" w:hanging="360"/>
+      </w:pPr>
+    </w:lvl>
+    <w:lvl w:ilvl="1" w:tplc="04160019" w:tentative="1">
+      <w:start w:val="1"/>
+      <w:numFmt w:val="lowerLetter"/>
+      <w:lvlText w:val="%2."/>
+      <w:lvlJc w:val="left"/>
+      <w:pPr>
+        <w:ind w:left="1485" w:hanging="360"/>
+      </w:pPr>
+    </w:lvl>
+    <w:lvl w:ilvl="2" w:tplc="0416001B" w:tentative="1">
+      <w:start w:val="1"/>
+      <w:numFmt w:val="lowerRoman"/>
+      <w:lvlText w:val="%3."/>
+      <w:lvlJc w:val="right"/>
+      <w:pPr>
+        <w:ind w:left="2205" w:hanging="180"/>
+      </w:pPr>
+    </w:lvl>
+    <w:lvl w:ilvl="3" w:tplc="0416000F" w:tentative="1">
+      <w:start w:val="1"/>
+      <w:numFmt w:val="decimal"/>
+      <w:lvlText w:val="%4."/>
+      <w:lvlJc w:val="left"/>
+      <w:pPr>
+        <w:ind w:left="2925" w:hanging="360"/>
+      </w:pPr>
+    </w:lvl>
+    <w:lvl w:ilvl="4" w:tplc="04160019" w:tentative="1">
+      <w:start w:val="1"/>
+      <w:numFmt w:val="lowerLetter"/>
+      <w:lvlText w:val="%5."/>
+      <w:lvlJc w:val="left"/>
+      <w:pPr>
+        <w:ind w:left="3645" w:hanging="360"/>
+      </w:pPr>
+    </w:lvl>
+    <w:lvl w:ilvl="5" w:tplc="0416001B" w:tentative="1">
+      <w:start w:val="1"/>
+      <w:numFmt w:val="lowerRoman"/>
+      <w:lvlText w:val="%6."/>
+      <w:lvlJc w:val="right"/>
+      <w:pPr>
+        <w:ind w:left="4365" w:hanging="180"/>
+      </w:pPr>
+    </w:lvl>
+    <w:lvl w:ilvl="6" w:tplc="0416000F" w:tentative="1">
+      <w:start w:val="1"/>
+      <w:numFmt w:val="decimal"/>
+      <w:lvlText w:val="%7."/>
+      <w:lvlJc w:val="left"/>
+      <w:pPr>
+        <w:ind w:left="5085" w:hanging="360"/>
+      </w:pPr>
+    </w:lvl>
+    <w:lvl w:ilvl="7" w:tplc="04160019" w:tentative="1">
+      <w:start w:val="1"/>
+      <w:numFmt w:val="lowerLetter"/>
+      <w:lvlText w:val="%8."/>
+      <w:lvlJc w:val="left"/>
+      <w:pPr>
+        <w:ind w:left="5805" w:hanging="360"/>
+      </w:pPr>
+    </w:lvl>
+    <w:lvl w:ilvl="8" w:tplc="0416001B" w:tentative="1">
+      <w:start w:val="1"/>
+      <w:numFmt w:val="lowerRoman"/>
+      <w:lvlText w:val="%9."/>
+      <w:lvlJc w:val="right"/>
+      <w:pPr>
+        <w:ind w:left="6525" w:hanging="180"/>
+      </w:pPr>
+    </w:lvl>
+  </w:abstractNum>
+  <w:num w:numId="1">
+    <w:abstractNumId w:val="1"/>
+  </w:num>
+  <w:num w:numId="2">
+    <w:abstractNumId w:val="0"/>
+  </w:num>
+</w:numbering>
 </file>
 
 <file path=word/styles.xml><?xml version="1.0" encoding="utf-8"?>
@@ -388,6 +769,17 @@
     <w:semiHidden/>
     <w:unhideWhenUsed/>
   </w:style>
+  <w:style w:type="paragraph" w:styleId="PargrafodaLista">
+    <w:name w:val="List Paragraph"/>
+    <w:basedOn w:val="Normal"/>
+    <w:uiPriority w:val="34"/>
+    <w:qFormat/>
+    <w:rsid w:val="008170E8"/>
+    <w:pPr>
+      <w:ind w:left="720"/>
+      <w:contextualSpacing/>
+    </w:pPr>
+  </w:style>
 </w:styles>
 </file>
 
@@ -577,6 +969,17 @@
     <w:uiPriority w:val="99"/>
     <w:semiHidden/>
     <w:unhideWhenUsed/>
+  </w:style>
+  <w:style w:type="paragraph" w:styleId="PargrafodaLista">
+    <w:name w:val="List Paragraph"/>
+    <w:basedOn w:val="Normal"/>
+    <w:uiPriority w:val="34"/>
+    <w:qFormat/>
+    <w:rsid w:val="008170E8"/>
+    <w:pPr>
+      <w:ind w:left="720"/>
+      <w:contextualSpacing/>
+    </w:pPr>
   </w:style>
 </w:styles>
 </file>

</xml_diff>